<commit_message>
- Cleaned code - Fixed error for tags in docx file but not added to DocxFiller
</commit_message>
<xml_diff>
--- a/src/resources/TagReplacerTest.docx
+++ b/src/resources/TagReplacerTest.docx
@@ -40,7 +40,7 @@
       </w:tblPr>
       <w:tblGrid>
         <w:gridCol w:w="4819"/>
-        <w:gridCol w:w="4819"/>
+        <w:gridCol w:w="4818"/>
       </w:tblGrid>
       <w:tr>
         <w:trPr/>
@@ -69,7 +69,7 @@
         </w:tc>
         <w:tc>
           <w:tcPr>
-            <w:tcW w:w="4819" w:type="dxa"/>
+            <w:tcW w:w="4818" w:type="dxa"/>
             <w:tcBorders>
               <w:top w:val="single" w:sz="2" w:space="0" w:color="000000"/>
               <w:left w:val="single" w:sz="2" w:space="0" w:color="000000"/>
@@ -118,7 +118,7 @@
         </w:tc>
         <w:tc>
           <w:tcPr>
-            <w:tcW w:w="4819" w:type="dxa"/>
+            <w:tcW w:w="4818" w:type="dxa"/>
             <w:tcBorders>
               <w:left w:val="single" w:sz="2" w:space="0" w:color="000000"/>
               <w:bottom w:val="single" w:sz="2" w:space="0" w:color="000000"/>
@@ -150,6 +150,7 @@
       </w:pPr>
       <w:r>
         <w:rPr/>
+        <w:t>&lt;test8&gt;</w:t>
       </w:r>
     </w:p>
     <w:sectPr>
@@ -159,6 +160,7 @@
       <w:pgNumType w:fmt="decimal"/>
       <w:formProt w:val="false"/>
       <w:textDirection w:val="lrTb"/>
+      <w:docGrid w:type="default" w:linePitch="100" w:charSpace="0"/>
     </w:sectPr>
   </w:body>
 </w:document>
@@ -171,15 +173,12 @@
       <w:rPr>
         <w:rFonts w:ascii="Liberation Serif" w:hAnsi="Liberation Serif" w:eastAsia="NSimSun" w:cs="Arial"/>
         <w:kern w:val="2"/>
-        <w:sz w:val="24"/>
         <w:szCs w:val="24"/>
         <w:lang w:val="pl-PL" w:eastAsia="zh-CN" w:bidi="hi-IN"/>
       </w:rPr>
     </w:rPrDefault>
     <w:pPrDefault>
-      <w:pPr>
-        <w:widowControl/>
-      </w:pPr>
+      <w:pPr/>
     </w:pPrDefault>
   </w:docDefaults>
   <w:style w:type="paragraph" w:styleId="Normal">
@@ -188,6 +187,7 @@
     <w:pPr>
       <w:widowControl/>
       <w:bidi w:val="0"/>
+      <w:jc w:val="left"/>
     </w:pPr>
     <w:rPr>
       <w:rFonts w:ascii="Liberation Serif" w:hAnsi="Liberation Serif" w:eastAsia="NSimSun" w:cs="Arial"/>

</xml_diff>